<commit_message>
Repair Leak template text updated
</commit_message>
<xml_diff>
--- a/Compressor/Repair Leaks/template.docx
+++ b/Compressor/Repair Leaks/template.docx
@@ -148,7 +148,7 @@
           </w:tcPr>
           <w:p>
             <w:pPr>
-              <w:spacing w:before="60" w:after="60" w:line="276" w:lineRule="auto"/>
+              <w:spacing w:before="60" w:after="60"/>
             </w:pPr>
             <w:r>
               <w:t>Annual Cost Savings</w:t>
@@ -162,7 +162,7 @@
           </w:tcPr>
           <w:p>
             <w:pPr>
-              <w:spacing w:before="60" w:after="60" w:line="276" w:lineRule="auto"/>
+              <w:spacing w:before="60" w:after="60"/>
             </w:pPr>
             <w:r>
               <w:t>${</w:t>
@@ -187,7 +187,7 @@
           </w:tcPr>
           <w:p>
             <w:pPr>
-              <w:spacing w:before="60" w:after="60" w:line="276" w:lineRule="auto"/>
+              <w:spacing w:before="60" w:after="60"/>
             </w:pPr>
             <w:r>
               <w:t>Implementation Cost</w:t>
@@ -201,7 +201,7 @@
           </w:tcPr>
           <w:p>
             <w:pPr>
-              <w:spacing w:before="60" w:after="60" w:line="276" w:lineRule="auto"/>
+              <w:spacing w:before="60" w:after="60"/>
             </w:pPr>
             <w:r>
               <w:t>${IC}</w:t>
@@ -220,7 +220,7 @@
           </w:tcPr>
           <w:p>
             <w:pPr>
-              <w:spacing w:before="60" w:after="60" w:line="276" w:lineRule="auto"/>
+              <w:spacing w:before="60" w:after="60"/>
             </w:pPr>
             <w:r>
               <w:t>Payback Period</w:t>
@@ -234,7 +234,7 @@
           </w:tcPr>
           <w:p>
             <w:pPr>
-              <w:spacing w:before="60" w:after="60" w:line="276" w:lineRule="auto"/>
+              <w:spacing w:before="60" w:after="60"/>
             </w:pPr>
             <w:r>
               <w:t>${PB}</w:t>
@@ -253,7 +253,7 @@
           </w:tcPr>
           <w:p>
             <w:pPr>
-              <w:spacing w:before="60" w:after="60" w:line="276" w:lineRule="auto"/>
+              <w:spacing w:before="60" w:after="60"/>
             </w:pPr>
             <w:r>
               <w:t xml:space="preserve">Annual </w:t>
@@ -270,7 +270,7 @@
           </w:tcPr>
           <w:p>
             <w:pPr>
-              <w:spacing w:before="60" w:after="60" w:line="276" w:lineRule="auto"/>
+              <w:spacing w:before="60" w:after="60"/>
             </w:pPr>
             <w:r>
               <w:t>${</w:t>
@@ -298,7 +298,7 @@
           </w:tcPr>
           <w:p>
             <w:pPr>
-              <w:spacing w:before="60" w:after="60" w:line="276" w:lineRule="auto"/>
+              <w:spacing w:before="60" w:after="60"/>
             </w:pPr>
             <w:r>
               <w:t xml:space="preserve">Annual </w:t>
@@ -315,7 +315,7 @@
           </w:tcPr>
           <w:p>
             <w:pPr>
-              <w:spacing w:before="60" w:after="60" w:line="276" w:lineRule="auto"/>
+              <w:spacing w:before="60" w:after="60"/>
             </w:pPr>
             <w:r>
               <w:t>${</w:t>
@@ -343,7 +343,7 @@
           </w:tcPr>
           <w:p>
             <w:pPr>
-              <w:spacing w:before="60" w:after="60" w:line="276" w:lineRule="auto"/>
+              <w:spacing w:before="60" w:after="60"/>
             </w:pPr>
             <w:r>
               <w:t>ARC Number</w:t>
@@ -357,7 +357,7 @@
           </w:tcPr>
           <w:p>
             <w:pPr>
-              <w:spacing w:before="60" w:after="60" w:line="276" w:lineRule="auto"/>
+              <w:spacing w:before="60" w:after="60"/>
             </w:pPr>
             <w:r>
               <w:t>2.</w:t>
@@ -484,7 +484,15 @@
         <w:t xml:space="preserve">that there are </w:t>
       </w:r>
       <w:r>
-        <w:t xml:space="preserve">${LeakString} </w:t>
+        <w:t>${</w:t>
+      </w:r>
+      <w:proofErr w:type="spellStart"/>
+      <w:r>
+        <w:t>LeakString</w:t>
+      </w:r>
+      <w:proofErr w:type="spellEnd"/>
+      <w:r>
+        <w:t xml:space="preserve">} </w:t>
       </w:r>
       <w:r>
         <w:t>leaks</w:t>
@@ -803,9 +811,18 @@
                 <w:color w:val="000000"/>
                 <w:lang w:eastAsia="zh-CN"/>
               </w:rPr>
-              <w:lastRenderedPageBreak/>
-              <w:t>Compressor operating pressure, psig</w:t>
+              <w:t xml:space="preserve">Compressor operating pressure, </w:t>
             </w:r>
+            <w:proofErr w:type="spellStart"/>
+            <w:r>
+              <w:rPr>
+                <w:rFonts w:eastAsiaTheme="minorEastAsia"/>
+                <w:color w:val="000000"/>
+                <w:lang w:eastAsia="zh-CN"/>
+              </w:rPr>
+              <w:t>psig</w:t>
+            </w:r>
+            <w:proofErr w:type="spellEnd"/>
           </w:p>
         </w:tc>
         <w:tc>
@@ -876,8 +893,19 @@
                 <w:color w:val="000000"/>
                 <w:lang w:eastAsia="zh-CN"/>
               </w:rPr>
-              <w:t>Line pressure at point of nozzle, psig</w:t>
+              <w:lastRenderedPageBreak/>
+              <w:t xml:space="preserve">Line pressure at point of nozzle, </w:t>
             </w:r>
+            <w:proofErr w:type="spellStart"/>
+            <w:r>
+              <w:rPr>
+                <w:rFonts w:eastAsiaTheme="minorEastAsia"/>
+                <w:color w:val="000000"/>
+                <w:lang w:eastAsia="zh-CN"/>
+              </w:rPr>
+              <w:t>psig</w:t>
+            </w:r>
+            <w:proofErr w:type="spellEnd"/>
           </w:p>
         </w:tc>
         <w:tc>
@@ -1634,7 +1662,25 @@
                 <w:color w:val="000000"/>
                 <w:lang w:eastAsia="zh-CN"/>
               </w:rPr>
-              <w:t>(kW/yr)</w:t>
+              <w:t>(kW/</w:t>
+            </w:r>
+            <w:proofErr w:type="spellStart"/>
+            <w:r>
+              <w:rPr>
+                <w:rFonts w:eastAsiaTheme="minorEastAsia"/>
+                <w:color w:val="000000"/>
+                <w:lang w:eastAsia="zh-CN"/>
+              </w:rPr>
+              <w:t>yr</w:t>
+            </w:r>
+            <w:proofErr w:type="spellEnd"/>
+            <w:r>
+              <w:rPr>
+                <w:rFonts w:eastAsiaTheme="minorEastAsia"/>
+                <w:color w:val="000000"/>
+                <w:lang w:eastAsia="zh-CN"/>
+              </w:rPr>
+              <w:t>)</w:t>
             </w:r>
           </w:p>
         </w:tc>
@@ -1710,7 +1756,25 @@
                 <w:color w:val="000000"/>
                 <w:lang w:eastAsia="zh-CN"/>
               </w:rPr>
-              <w:t>(kWh/yr)</w:t>
+              <w:t>(kWh/</w:t>
+            </w:r>
+            <w:proofErr w:type="spellStart"/>
+            <w:r>
+              <w:rPr>
+                <w:rFonts w:eastAsiaTheme="minorEastAsia"/>
+                <w:color w:val="000000"/>
+                <w:lang w:eastAsia="zh-CN"/>
+              </w:rPr>
+              <w:t>yr</w:t>
+            </w:r>
+            <w:proofErr w:type="spellEnd"/>
+            <w:r>
+              <w:rPr>
+                <w:rFonts w:eastAsiaTheme="minorEastAsia"/>
+                <w:color w:val="000000"/>
+                <w:lang w:eastAsia="zh-CN"/>
+              </w:rPr>
+              <w:t>)</w:t>
             </w:r>
           </w:p>
         </w:tc>
@@ -1787,7 +1851,25 @@
                 <w:color w:val="000000"/>
                 <w:lang w:eastAsia="zh-CN"/>
               </w:rPr>
-              <w:t>($/yr)</w:t>
+              <w:t>($/</w:t>
+            </w:r>
+            <w:proofErr w:type="spellStart"/>
+            <w:r>
+              <w:rPr>
+                <w:rFonts w:eastAsiaTheme="minorEastAsia"/>
+                <w:color w:val="000000"/>
+                <w:lang w:eastAsia="zh-CN"/>
+              </w:rPr>
+              <w:t>yr</w:t>
+            </w:r>
+            <w:proofErr w:type="spellEnd"/>
+            <w:r>
+              <w:rPr>
+                <w:rFonts w:eastAsiaTheme="minorEastAsia"/>
+                <w:color w:val="000000"/>
+                <w:lang w:eastAsia="zh-CN"/>
+              </w:rPr>
+              <w:t>)</w:t>
             </w:r>
           </w:p>
         </w:tc>
@@ -2733,7 +2815,15 @@
         <w:t>.</w:t>
       </w:r>
       <w:r>
-        <w:t xml:space="preserve"> These air leaks are given as a sample to show the amount of savings that can be achieved by a having a rigorous air audit</w:t>
+        <w:t xml:space="preserve"> These air leaks are given as a sample to show the amount of savings that can be achieved by </w:t>
+      </w:r>
+      <w:proofErr w:type="gramStart"/>
+      <w:r>
+        <w:t>a having</w:t>
+      </w:r>
+      <w:proofErr w:type="gramEnd"/>
+      <w:r>
+        <w:t xml:space="preserve"> a rigorous air audit</w:t>
       </w:r>
       <w:r>
         <w:t xml:space="preserve"> twice per year</w:t>
@@ -2916,7 +3006,29 @@
                 <w:color w:val="000000"/>
                 <w:lang w:eastAsia="zh-CN"/>
               </w:rPr>
-              <w:t>Demand Savings (kW/yr)</w:t>
+              <w:t>Demand Savings (kW/</w:t>
+            </w:r>
+            <w:proofErr w:type="spellStart"/>
+            <w:r>
+              <w:rPr>
+                <w:rFonts w:eastAsiaTheme="minorEastAsia"/>
+                <w:b/>
+                <w:bCs/>
+                <w:color w:val="000000"/>
+                <w:lang w:eastAsia="zh-CN"/>
+              </w:rPr>
+              <w:t>yr</w:t>
+            </w:r>
+            <w:proofErr w:type="spellEnd"/>
+            <w:r>
+              <w:rPr>
+                <w:rFonts w:eastAsiaTheme="minorEastAsia"/>
+                <w:b/>
+                <w:bCs/>
+                <w:color w:val="000000"/>
+                <w:lang w:eastAsia="zh-CN"/>
+              </w:rPr>
+              <w:t>)</w:t>
             </w:r>
           </w:p>
         </w:tc>
@@ -2955,7 +3067,29 @@
                 <w:color w:val="000000"/>
                 <w:lang w:eastAsia="zh-CN"/>
               </w:rPr>
-              <w:t>Energy Savings (kWh/yr)</w:t>
+              <w:t>Energy Savings (kWh/</w:t>
+            </w:r>
+            <w:proofErr w:type="spellStart"/>
+            <w:r>
+              <w:rPr>
+                <w:rFonts w:eastAsiaTheme="minorEastAsia"/>
+                <w:b/>
+                <w:bCs/>
+                <w:color w:val="000000"/>
+                <w:lang w:eastAsia="zh-CN"/>
+              </w:rPr>
+              <w:t>yr</w:t>
+            </w:r>
+            <w:proofErr w:type="spellEnd"/>
+            <w:r>
+              <w:rPr>
+                <w:rFonts w:eastAsiaTheme="minorEastAsia"/>
+                <w:b/>
+                <w:bCs/>
+                <w:color w:val="000000"/>
+                <w:lang w:eastAsia="zh-CN"/>
+              </w:rPr>
+              <w:t>)</w:t>
             </w:r>
           </w:p>
         </w:tc>
@@ -2994,7 +3128,29 @@
                 <w:color w:val="000000"/>
                 <w:lang w:eastAsia="zh-CN"/>
               </w:rPr>
-              <w:t>Cost Savings ($/yr)</w:t>
+              <w:t>Cost Savings ($/</w:t>
+            </w:r>
+            <w:proofErr w:type="spellStart"/>
+            <w:r>
+              <w:rPr>
+                <w:rFonts w:eastAsiaTheme="minorEastAsia"/>
+                <w:b/>
+                <w:bCs/>
+                <w:color w:val="000000"/>
+                <w:lang w:eastAsia="zh-CN"/>
+              </w:rPr>
+              <w:t>yr</w:t>
+            </w:r>
+            <w:proofErr w:type="spellEnd"/>
+            <w:r>
+              <w:rPr>
+                <w:rFonts w:eastAsiaTheme="minorEastAsia"/>
+                <w:b/>
+                <w:bCs/>
+                <w:color w:val="000000"/>
+                <w:lang w:eastAsia="zh-CN"/>
+              </w:rPr>
+              <w:t>)</w:t>
             </w:r>
           </w:p>
         </w:tc>
@@ -3201,7 +3357,6 @@
                 <w:color w:val="000000"/>
                 <w:lang w:eastAsia="zh-CN"/>
               </w:rPr>
-              <w:lastRenderedPageBreak/>
               <w:t>${LL}</w:t>
             </w:r>
           </w:p>
@@ -3364,6 +3519,7 @@
                 <w:color w:val="000000"/>
                 <w:lang w:eastAsia="zh-CN"/>
               </w:rPr>
+              <w:lastRenderedPageBreak/>
               <w:t>${LL}</w:t>
             </w:r>
           </w:p>
@@ -4308,6 +4464,7 @@
         <w:jc w:val="both"/>
         <w:rPr>
           <w:b/>
+          <w:color w:val="000000" w:themeColor="text1"/>
         </w:rPr>
       </w:pPr>
       <w:r>
@@ -4317,247 +4474,103 @@
         <w:tab/>
       </w:r>
       <w:r>
-        <w:t>The cost savings for this recommendation as</w:t>
-      </w:r>
-      <w:r>
-        <w:t xml:space="preserve">sumes that there are only </w:t>
-      </w:r>
-      <w:r>
-        <w:t>${</w:t>
-      </w:r>
-      <w:r>
-        <w:t>S</w:t>
-      </w:r>
-      <w:r>
-        <w:t>N</w:t>
-      </w:r>
-      <w:r>
-        <w:t>L}</w:t>
-      </w:r>
-      <w:r>
-        <w:t xml:space="preserve"> leaks in the plant. Additional leaks are probable and can most easily be detected and repaired by plant maintenance personnel during non-production periods, when the hiss of the air leaks will be easier to detect. Plant personnel should also be equipped with ultrasonic leak detection equipment which will make finding leaks very simple. We recommend that periodic detection and repair of air leaks be performed during non-production periods. </w:t>
-      </w:r>
-      <w:r>
-        <w:rPr>
-          <w:bCs/>
-        </w:rPr>
-        <w:t xml:space="preserve">A suggested maintenance schedule would be a one-time thorough inspection, followed by less intense monthly or weekly inspections of </w:t>
-      </w:r>
-      <w:r>
-        <w:rPr>
-          <w:bCs/>
-        </w:rPr>
-        <w:t>all</w:t>
-      </w:r>
-      <w:r>
-        <w:rPr>
-          <w:bCs/>
-        </w:rPr>
-        <w:t xml:space="preserve"> the </w:t>
-      </w:r>
-      <w:r>
-        <w:rPr>
-          <w:bCs/>
-        </w:rPr>
-        <w:t xml:space="preserve">compressed </w:t>
-      </w:r>
-      <w:r>
-        <w:rPr>
-          <w:bCs/>
-        </w:rPr>
-        <w:t>air</w:t>
-      </w:r>
-      <w:r>
-        <w:rPr>
-          <w:bCs/>
-        </w:rPr>
-        <w:t xml:space="preserve"> </w:t>
-      </w:r>
-      <w:r>
-        <w:rPr>
-          <w:bCs/>
-        </w:rPr>
-        <w:t>lines</w:t>
-      </w:r>
-      <w:r>
-        <w:rPr>
-          <w:bCs/>
-        </w:rPr>
-        <w:t xml:space="preserve"> in the plant.</w:t>
-      </w:r>
-      <w:r>
-        <w:rPr>
-          <w:bCs/>
-        </w:rPr>
-        <w:t xml:space="preserve"> </w:t>
-      </w:r>
-      <w:r>
-        <w:rPr>
-          <w:bCs/>
-        </w:rPr>
-        <w:t>I</w:t>
-      </w:r>
-      <w:r>
-        <w:rPr>
-          <w:bCs/>
-        </w:rPr>
-        <w:t xml:space="preserve">t is recommended to do </w:t>
-      </w:r>
-      <w:r>
-        <w:rPr>
-          <w:bCs/>
-        </w:rPr>
-        <w:t>it</w:t>
-      </w:r>
-      <w:r>
-        <w:rPr>
-          <w:bCs/>
-        </w:rPr>
-        <w:t xml:space="preserve"> when the plant is not operational. </w:t>
-      </w:r>
-      <w:r>
-        <w:rPr>
-          <w:bCs/>
-        </w:rPr>
-        <w:t xml:space="preserve">Estimating that fixing </w:t>
-      </w:r>
-      <w:r>
-        <w:rPr>
-          <w:bCs/>
-        </w:rPr>
-        <w:t>one</w:t>
-      </w:r>
-      <w:r>
-        <w:rPr>
-          <w:bCs/>
-        </w:rPr>
-        <w:t xml:space="preserve"> leak takes about an hour</w:t>
-      </w:r>
-      <w:r>
-        <w:rPr>
-          <w:bCs/>
-        </w:rPr>
-        <w:t>, and find one leak also takes an hour</w:t>
-      </w:r>
-      <w:r>
-        <w:rPr>
-          <w:bCs/>
-        </w:rPr>
-        <w:t>. With a labor cost $</w:t>
-      </w:r>
-      <w:r>
-        <w:rPr>
-          <w:bCs/>
+        <w:rPr>
+          <w:color w:val="000000" w:themeColor="text1"/>
+        </w:rPr>
+        <w:t xml:space="preserve">The cost savings for this recommendation assumes that there are only </w:t>
+      </w:r>
+      <w:r>
+        <w:rPr>
+          <w:color w:val="000000" w:themeColor="text1"/>
+        </w:rPr>
+        <w:t>${SNL}</w:t>
+      </w:r>
+      <w:r>
+        <w:rPr>
+          <w:color w:val="000000" w:themeColor="text1"/>
+        </w:rPr>
+        <w:t xml:space="preserve"> leaks in the plant. Additional leaks are probable and can most easily be detected and repaired by plant maintenance personnel during non-production periods, when the hiss of the air leaks will be easier to detect. Plant personnel should also be equipped with ultrasonic leak detection equipment, which will make finding leaks very simple. We recommend that periodic detection and repair of air leaks be performed during non-production periods. A suggested maintenance schedule would be a one-time thorough inspection, followed by less intense monthly or weekly inspections of all the compressed air lines in the plant. It is recommended that this be done when the plant is not operational. It is estimated that finding one leak takes about an hour, and fixing one leak also takes an hour. With a labor cost of $</w:t>
+      </w:r>
+      <w:r>
+        <w:rPr>
+          <w:color w:val="000000" w:themeColor="text1"/>
         </w:rPr>
         <w:t>{LR}</w:t>
       </w:r>
       <w:r>
         <w:rPr>
-          <w:bCs/>
-        </w:rPr>
-        <w:t xml:space="preserve"> per hour, total implementation cost to fix these </w:t>
-      </w:r>
-      <w:r>
-        <w:rPr>
-          <w:bCs/>
-        </w:rPr>
-        <w:t>${</w:t>
-      </w:r>
-      <w:r>
-        <w:rPr>
-          <w:bCs/>
-        </w:rPr>
-        <w:t>S</w:t>
-      </w:r>
-      <w:r>
-        <w:rPr>
-          <w:bCs/>
-        </w:rPr>
-        <w:t>N</w:t>
-      </w:r>
-      <w:r>
-        <w:rPr>
-          <w:bCs/>
-        </w:rPr>
-        <w:t>L}</w:t>
-      </w:r>
-      <w:r>
-        <w:rPr>
-          <w:bCs/>
-        </w:rPr>
-        <w:t xml:space="preserve"> leaks </w:t>
-      </w:r>
-      <w:r>
-        <w:rPr>
-          <w:bCs/>
-        </w:rPr>
-        <w:t>are</w:t>
-      </w:r>
-      <w:r>
-        <w:rPr>
-          <w:bCs/>
-        </w:rPr>
-        <w:t xml:space="preserve"> about estimated at </w:t>
-      </w:r>
-      <w:r>
-        <w:rPr>
-          <w:bCs/>
-        </w:rPr>
-        <w:t>${F</w:t>
-      </w:r>
-      <w:r>
-        <w:rPr>
-          <w:bCs/>
-        </w:rPr>
-        <w:t>L</w:t>
-      </w:r>
-      <w:r>
-        <w:rPr>
-          <w:bCs/>
-        </w:rPr>
-        <w:t>C}</w:t>
-      </w:r>
-      <w:r>
-        <w:rPr>
-          <w:bCs/>
-        </w:rPr>
-        <w:t xml:space="preserve"> </w:t>
-      </w:r>
-      <w:r>
-        <w:rPr>
-          <w:bCs/>
-        </w:rPr>
-        <w:t>Then, an ultrasonic leak detector costs $</w:t>
-      </w:r>
-      <w:r>
-        <w:rPr>
-          <w:bCs/>
+          <w:color w:val="000000" w:themeColor="text1"/>
+        </w:rPr>
+        <w:t xml:space="preserve"> per hour, the total implementation cost to fix these </w:t>
+      </w:r>
+      <w:r>
+        <w:rPr>
+          <w:color w:val="000000" w:themeColor="text1"/>
+        </w:rPr>
+        <w:t>${SNL}</w:t>
+      </w:r>
+      <w:r>
+        <w:rPr>
+          <w:color w:val="000000" w:themeColor="text1"/>
+        </w:rPr>
+        <w:t xml:space="preserve"> leaks is estimated to be $</w:t>
+      </w:r>
+      <w:r>
+        <w:rPr>
+          <w:color w:val="000000" w:themeColor="text1"/>
+        </w:rPr>
+        <w:t>{FLC}</w:t>
+      </w:r>
+      <w:r>
+        <w:rPr>
+          <w:color w:val="000000" w:themeColor="text1"/>
+        </w:rPr>
+        <w:t xml:space="preserve">. An ultrasonic leak detector </w:t>
+      </w:r>
+      <w:proofErr w:type="gramStart"/>
+      <w:r>
+        <w:rPr>
+          <w:color w:val="000000" w:themeColor="text1"/>
+        </w:rPr>
+        <w:t>costs</w:t>
+      </w:r>
+      <w:proofErr w:type="gramEnd"/>
+      <w:r>
+        <w:rPr>
+          <w:color w:val="000000" w:themeColor="text1"/>
+        </w:rPr>
+        <w:t xml:space="preserve"> $</w:t>
+      </w:r>
+      <w:r>
+        <w:rPr>
+          <w:color w:val="000000" w:themeColor="text1"/>
         </w:rPr>
         <w:t>{USLD}</w:t>
       </w:r>
       <w:r>
         <w:rPr>
-          <w:bCs/>
-        </w:rPr>
-        <w:t>, bringing the cost t</w:t>
-      </w:r>
-      <w:r>
-        <w:rPr>
-          <w:bCs/>
-        </w:rPr>
-        <w:t>o ${IC}</w:t>
-      </w:r>
-      <w:r>
-        <w:rPr>
-          <w:bCs/>
-        </w:rPr>
-        <w:t xml:space="preserve">. </w:t>
-      </w:r>
-      <w:r>
-        <w:rPr>
-          <w:bCs/>
-        </w:rPr>
-        <w:t>This cost assumes the leaks are found by plant personnel.</w:t>
+          <w:color w:val="000000" w:themeColor="text1"/>
+        </w:rPr>
+        <w:t>. The purchase of an ultrasonic leak detector would increase the cost to $</w:t>
+      </w:r>
+      <w:r>
+        <w:rPr>
+          <w:color w:val="000000" w:themeColor="text1"/>
+        </w:rPr>
+        <w:t>{IC}</w:t>
+      </w:r>
+      <w:r>
+        <w:rPr>
+          <w:color w:val="000000" w:themeColor="text1"/>
+        </w:rPr>
+        <w:t>. This cost assumes the leaks are found by plant personnel.</w:t>
+      </w:r>
+      <w:r>
+        <w:rPr>
+          <w:b/>
+          <w:color w:val="000000" w:themeColor="text1"/>
+        </w:rPr>
+        <w:tab/>
       </w:r>
     </w:p>
     <w:p>
@@ -4747,7 +4760,21 @@
         <w:rPr>
           <w:b/>
         </w:rPr>
-        <w:t xml:space="preserve">. The annual cost savings is </w:t>
+        <w:t xml:space="preserve">. The annual cost savings </w:t>
+      </w:r>
+      <w:proofErr w:type="gramStart"/>
+      <w:r>
+        <w:rPr>
+          <w:b/>
+        </w:rPr>
+        <w:t>is</w:t>
+      </w:r>
+      <w:proofErr w:type="gramEnd"/>
+      <w:r>
+        <w:rPr>
+          <w:b/>
+        </w:rPr>
+        <w:t xml:space="preserve"> </w:t>
       </w:r>
       <w:r>
         <w:rPr>
@@ -4849,7 +4876,15 @@
       </w:r>
       <w:r>
         <w:lastRenderedPageBreak/>
-        <w:t xml:space="preserve">application. The client should contact a vendor(s) to conduct a detailed study of the process, in order to determine the best product for the recommended application. </w:t>
+        <w:t xml:space="preserve">application. The client should contact a vendor(s) to conduct a detailed study of the process, </w:t>
+      </w:r>
+      <w:proofErr w:type="gramStart"/>
+      <w:r>
+        <w:t>in order to</w:t>
+      </w:r>
+      <w:proofErr w:type="gramEnd"/>
+      <w:r>
+        <w:t xml:space="preserve"> determine the best product for the recommended application. </w:t>
       </w:r>
     </w:p>
     <w:p>
@@ -4984,7 +5019,11 @@
         <w:t>${RT}</w:t>
       </w:r>
       <w:r>
-        <w:t>. Thus, the flow is choked. The volumetric flow rate of free air, V</w:t>
+        <w:t xml:space="preserve">. Thus, the flow is choked. The volumetric flow rate of free air, </w:t>
+      </w:r>
+      <w:proofErr w:type="spellStart"/>
+      <w:r>
+        <w:t>V</w:t>
       </w:r>
       <w:r>
         <w:rPr>
@@ -4992,6 +5031,7 @@
         </w:rPr>
         <w:t>f</w:t>
       </w:r>
+      <w:proofErr w:type="spellEnd"/>
       <w:r>
         <w:t>, exiting the leak under choked flow conditions is calculated as follows:</w:t>
       </w:r>
@@ -5004,6 +5044,7 @@
       <w:r>
         <w:tab/>
       </w:r>
+      <w:proofErr w:type="spellStart"/>
       <w:r>
         <w:t>V</w:t>
       </w:r>
@@ -5013,6 +5054,7 @@
         </w:rPr>
         <w:t>f</w:t>
       </w:r>
+      <w:proofErr w:type="spellEnd"/>
       <w:r>
         <w:tab/>
       </w:r>
@@ -5829,6 +5871,7 @@
         <w:spacing w:line="360" w:lineRule="auto"/>
         <w:jc w:val="both"/>
       </w:pPr>
+      <w:proofErr w:type="gramStart"/>
       <w:r>
         <w:rPr>
           <w:rFonts w:hint="eastAsia"/>
@@ -5839,6 +5882,7 @@
       <w:r>
         <w:t>here</w:t>
       </w:r>
+      <w:proofErr w:type="gramEnd"/>
     </w:p>
     <w:p>
       <w:pPr>
@@ -5848,6 +5892,7 @@
       <w:r>
         <w:tab/>
       </w:r>
+      <w:proofErr w:type="spellStart"/>
       <w:r>
         <w:rPr>
           <w:iCs/>
@@ -5861,6 +5906,7 @@
         </w:rPr>
         <w:t>f</w:t>
       </w:r>
+      <w:proofErr w:type="spellEnd"/>
       <w:r>
         <w:rPr>
           <w:iCs/>
@@ -5885,6 +5931,12 @@
           <w:iCs/>
         </w:rPr>
         <w:t xml:space="preserve"> cubic feet per minute</w:t>
+      </w:r>
+      <w:r>
+        <w:rPr>
+          <w:iCs/>
+        </w:rPr>
+        <w:t>: see table above</w:t>
       </w:r>
     </w:p>
     <w:p>
@@ -5921,6 +5973,12 @@
         </w:rPr>
         <w:t>Diameter of the leak</w:t>
       </w:r>
+      <w:r>
+        <w:rPr>
+          <w:iCs/>
+        </w:rPr>
+        <w:t>: see table above</w:t>
+      </w:r>
     </w:p>
     <w:p>
       <w:pPr>
@@ -5985,6 +6043,12 @@
           <w:iCs/>
         </w:rPr>
         <w:t xml:space="preserve">F </w:t>
+      </w:r>
+      <w:r>
+        <w:rPr>
+          <w:iCs/>
+        </w:rPr>
+        <w:t>(see table above)</w:t>
       </w:r>
     </w:p>
     <w:p>
@@ -6070,6 +6134,7 @@
       <w:r>
         <w:tab/>
       </w:r>
+      <w:proofErr w:type="spellStart"/>
       <w:r>
         <w:rPr>
           <w:iCs/>
@@ -6083,6 +6148,7 @@
         </w:rPr>
         <w:t>atm</w:t>
       </w:r>
+      <w:proofErr w:type="spellEnd"/>
       <w:r>
         <w:rPr>
           <w:iCs/>
@@ -6452,6 +6518,7 @@
       <w:r>
         <w:t xml:space="preserve">The power loss from leaks, estimated as the power required to compress the volume of air lost from atmospheric pressure, </w:t>
       </w:r>
+      <w:proofErr w:type="spellStart"/>
       <w:r>
         <w:rPr>
           <w:iCs/>
@@ -6465,6 +6532,7 @@
         </w:rPr>
         <w:t>atm</w:t>
       </w:r>
+      <w:proofErr w:type="spellEnd"/>
       <w:r>
         <w:rPr>
           <w:iCs/>
@@ -7245,6 +7313,7 @@
         <w:spacing w:line="360" w:lineRule="auto"/>
         <w:jc w:val="both"/>
       </w:pPr>
+      <w:proofErr w:type="gramStart"/>
       <w:r>
         <w:rPr>
           <w:rFonts w:hint="eastAsia"/>
@@ -7255,6 +7324,7 @@
       <w:r>
         <w:t>here</w:t>
       </w:r>
+      <w:proofErr w:type="gramEnd"/>
     </w:p>
     <w:p>
       <w:pPr>
@@ -7491,6 +7561,7 @@
       <w:r>
         <w:tab/>
       </w:r>
+      <w:proofErr w:type="spellStart"/>
       <w:r>
         <w:rPr>
           <w:iCs/>
@@ -7504,6 +7575,7 @@
         </w:rPr>
         <w:t>a</w:t>
       </w:r>
+      <w:proofErr w:type="spellEnd"/>
       <w:r>
         <w:rPr>
           <w:iCs/>
@@ -7529,6 +7601,7 @@
       <w:r>
         <w:tab/>
       </w:r>
+      <w:proofErr w:type="spellStart"/>
       <w:r>
         <w:rPr>
           <w:iCs/>
@@ -7542,6 +7615,7 @@
         </w:rPr>
         <w:t>a</w:t>
       </w:r>
+      <w:proofErr w:type="spellEnd"/>
       <w:r>
         <w:rPr>
           <w:iCs/>
@@ -7572,6 +7646,7 @@
       <w:r>
         <w:tab/>
       </w:r>
+      <w:proofErr w:type="spellStart"/>
       <w:r>
         <w:rPr>
           <w:iCs/>
@@ -7585,6 +7660,7 @@
         </w:rPr>
         <w:t>a</w:t>
       </w:r>
+      <w:proofErr w:type="spellEnd"/>
       <w:r>
         <w:rPr>
           <w:iCs/>
@@ -7615,6 +7691,7 @@
       <w:r>
         <w:tab/>
       </w:r>
+      <w:proofErr w:type="spellStart"/>
       <w:r>
         <w:rPr>
           <w:iCs/>
@@ -7628,6 +7705,7 @@
         </w:rPr>
         <w:t>a</w:t>
       </w:r>
+      <w:proofErr w:type="spellEnd"/>
       <w:r>
         <w:rPr>
           <w:iCs/>
@@ -7658,6 +7736,7 @@
       <w:r>
         <w:tab/>
       </w:r>
+      <w:proofErr w:type="spellStart"/>
       <w:r>
         <w:rPr>
           <w:iCs/>
@@ -7671,6 +7750,7 @@
         </w:rPr>
         <w:t>a</w:t>
       </w:r>
+      <w:proofErr w:type="spellEnd"/>
       <w:r>
         <w:rPr>
           <w:iCs/>
@@ -7701,6 +7781,7 @@
       <w:r>
         <w:tab/>
       </w:r>
+      <w:proofErr w:type="spellStart"/>
       <w:r>
         <w:rPr>
           <w:iCs/>
@@ -7714,6 +7795,7 @@
         </w:rPr>
         <w:t>a</w:t>
       </w:r>
+      <w:proofErr w:type="spellEnd"/>
       <w:r>
         <w:rPr>
           <w:iCs/>
@@ -7744,6 +7826,7 @@
       <w:r>
         <w:tab/>
       </w:r>
+      <w:proofErr w:type="spellStart"/>
       <w:r>
         <w:rPr>
           <w:iCs/>
@@ -7757,6 +7840,7 @@
         </w:rPr>
         <w:t>a</w:t>
       </w:r>
+      <w:proofErr w:type="spellEnd"/>
       <w:r>
         <w:rPr>
           <w:iCs/>
@@ -7995,12 +8079,14 @@
       <w:pPr>
         <w:spacing w:line="360" w:lineRule="auto"/>
       </w:pPr>
+      <w:proofErr w:type="gramStart"/>
       <w:r>
         <w:t>w</w:t>
       </w:r>
       <w:r>
         <w:t>here</w:t>
       </w:r>
+      <w:proofErr w:type="gramEnd"/>
     </w:p>
     <w:p>
       <w:pPr>
@@ -8078,21 +8164,36 @@
       <w:r>
         <w:t xml:space="preserve">${OH} </w:t>
       </w:r>
+      <w:proofErr w:type="spellStart"/>
       <w:r>
         <w:t>hr</w:t>
       </w:r>
       <w:r>
         <w:t>s</w:t>
       </w:r>
-      <w:r>
-        <w:t>/y</w:t>
-      </w:r>
-      <w:r>
-        <w:t>r (${HR} hrs</w:t>
-      </w:r>
+      <w:proofErr w:type="spellEnd"/>
       <w:r>
         <w:t>/</w:t>
       </w:r>
+      <w:proofErr w:type="spellStart"/>
+      <w:r>
+        <w:t>y</w:t>
+      </w:r>
+      <w:r>
+        <w:t>r</w:t>
+      </w:r>
+      <w:proofErr w:type="spellEnd"/>
+      <w:r>
+        <w:t xml:space="preserve"> (${HR} </w:t>
+      </w:r>
+      <w:proofErr w:type="spellStart"/>
+      <w:r>
+        <w:t>hrs</w:t>
+      </w:r>
+      <w:proofErr w:type="spellEnd"/>
+      <w:r>
+        <w:t>/</w:t>
+      </w:r>
       <w:r>
         <w:t>day,</w:t>
       </w:r>
@@ -8105,15 +8206,27 @@
       <w:r>
         <w:t>/</w:t>
       </w:r>
-      <w:r>
-        <w:t>wk, ${WK} wks</w:t>
-      </w:r>
+      <w:proofErr w:type="spellStart"/>
+      <w:r>
+        <w:t>wk</w:t>
+      </w:r>
+      <w:proofErr w:type="spellEnd"/>
+      <w:r>
+        <w:t xml:space="preserve">, ${WK} </w:t>
+      </w:r>
+      <w:proofErr w:type="spellStart"/>
+      <w:r>
+        <w:t>wks</w:t>
+      </w:r>
+      <w:proofErr w:type="spellEnd"/>
       <w:r>
         <w:t>/</w:t>
       </w:r>
+      <w:proofErr w:type="spellStart"/>
       <w:r>
         <w:t>yr</w:t>
       </w:r>
+      <w:proofErr w:type="spellEnd"/>
       <w:r>
         <w:t>)</w:t>
       </w:r>
@@ -8204,8 +8317,16 @@
         <w:rPr>
           <w:iCs/>
         </w:rPr>
-        <w:t xml:space="preserve"> 12 mos</w:t>
-      </w:r>
+        <w:t xml:space="preserve"> 12 </w:t>
+      </w:r>
+      <w:proofErr w:type="spellStart"/>
+      <w:r>
+        <w:rPr>
+          <w:iCs/>
+        </w:rPr>
+        <w:t>mos</w:t>
+      </w:r>
+      <w:proofErr w:type="spellEnd"/>
       <w:r>
         <w:rPr>
           <w:iCs/>

</xml_diff>